<commit_message>
2.2 y 3.1 el 3.2es la consulta..
</commit_message>
<xml_diff>
--- a/Iteracion Inicial/1.Inicio/8.Gestion de Proyectos/Plan de Desarrollo de Software.docx
+++ b/Iteracion Inicial/1.Inicio/8.Gestion de Proyectos/Plan de Desarrollo de Software.docx
@@ -4573,6 +4573,13 @@
           <w:rFonts w:ascii="Arial" w:hAnsi="Arial" w:cs="Arial"/>
           <w:lang w:val="es-ES_tradnl"/>
         </w:rPr>
+        <w:t>,</w:t>
+      </w:r>
+      <w:r>
+        <w:rPr>
+          <w:rFonts w:ascii="Arial" w:hAnsi="Arial" w:cs="Arial"/>
+          <w:lang w:val="es-ES_tradnl"/>
+        </w:rPr>
         <w:t xml:space="preserve"> la cual se visualizara en el plan de iteración. Esta versión del Plan de Desarrollo </w:t>
       </w:r>
       <w:r>
@@ -4920,7 +4927,7 @@
           <w:rFonts w:ascii="Arial" w:hAnsi="Arial" w:cs="Arial"/>
           <w:lang w:val="es-ES_tradnl"/>
         </w:rPr>
-        <w:t>Vista General del Proyecto </w:t>
+        <w:t>Vista General del Proyecto</w:t>
       </w:r>
       <w:r>
         <w:rPr>
@@ -4934,17 +4941,8 @@
           <w:rFonts w:ascii="Arial" w:hAnsi="Arial" w:cs="Arial"/>
           <w:lang w:val="es-ES_tradnl"/>
         </w:rPr>
-        <w:t>proporciona una descripción del propósito, alcance y objetivos del proyecto, estableciendo los artefactos que serán producidos y utilizados durante el proyecto</w:t>
-      </w:r>
-      <w:proofErr w:type="gramStart"/>
-      <w:r>
-        <w:rPr>
-          <w:rFonts w:ascii="Arial" w:hAnsi="Arial" w:cs="Arial"/>
-          <w:lang w:val="es-ES_tradnl"/>
-        </w:rPr>
-        <w:t>..</w:t>
-      </w:r>
-      <w:proofErr w:type="gramEnd"/>
+        <w:t>proporciona una descripción del propósito, alcance y objetivos del proyecto, estableciendo los artefactos que serán producidos y utilizados durante el proyecto.</w:t>
+      </w:r>
     </w:p>
     <w:p>
       <w:pPr>
@@ -5345,8 +5343,6 @@
         </w:rPr>
         <w:t>ción de la gestión del registro</w:t>
       </w:r>
-      <w:bookmarkStart w:id="15" w:name="_GoBack"/>
-      <w:bookmarkEnd w:id="15"/>
       <w:r>
         <w:rPr>
           <w:rFonts w:ascii="Arial" w:hAnsi="Arial" w:cs="Arial"/>
@@ -5731,11 +5727,82 @@
     </w:p>
     <w:p>
       <w:pPr>
-        <w:pStyle w:val="InfoBlue"/>
-      </w:pPr>
-      <w:r>
-        <w:t>[A list of assumptions that this plan is based and any constraints, for example. budget, staff, equipment, schedule, that apply to the project.]</w:t>
-      </w:r>
+        <w:ind w:firstLine="720"/>
+        <w:rPr>
+          <w:rFonts w:ascii="Arial" w:hAnsi="Arial" w:cs="Arial"/>
+          <w:lang w:val="es-ES_tradnl"/>
+        </w:rPr>
+      </w:pPr>
+      <w:r>
+        <w:rPr>
+          <w:rFonts w:ascii="Arial" w:hAnsi="Arial" w:cs="Arial"/>
+          <w:lang w:val="es-ES_tradnl"/>
+        </w:rPr>
+        <w:t xml:space="preserve">A continuación se detalla las posibles suposiciones y </w:t>
+      </w:r>
+      <w:r>
+        <w:rPr>
+          <w:rFonts w:ascii="Arial" w:hAnsi="Arial" w:cs="Arial"/>
+          <w:lang w:val="es-ES_tradnl"/>
+        </w:rPr>
+        <w:t>restricciones:</w:t>
+      </w:r>
+    </w:p>
+    <w:p>
+      <w:pPr>
+        <w:rPr>
+          <w:lang w:val="es-ES_tradnl"/>
+        </w:rPr>
+      </w:pPr>
+    </w:p>
+    <w:p>
+      <w:pPr>
+        <w:pStyle w:val="Textoindependiente"/>
+        <w:numPr>
+          <w:ilvl w:val="0"/>
+          <w:numId w:val="43"/>
+        </w:numPr>
+        <w:jc w:val="both"/>
+        <w:rPr>
+          <w:rFonts w:ascii="Arial" w:hAnsi="Arial" w:cs="Arial"/>
+          <w:lang w:val="es-ES_tradnl"/>
+        </w:rPr>
+      </w:pPr>
+      <w:r>
+        <w:rPr>
+          <w:rFonts w:ascii="Arial" w:hAnsi="Arial" w:cs="Arial"/>
+          <w:lang w:val="es-ES_tradnl"/>
+        </w:rPr>
+        <w:t>El subsistema “</w:t>
+      </w:r>
+      <w:r>
+        <w:rPr>
+          <w:rFonts w:ascii="Arial" w:hAnsi="Arial" w:cs="Arial"/>
+          <w:lang w:val="es-ES_tradnl"/>
+        </w:rPr>
+        <w:t>Registro de actividades de los consultores</w:t>
+      </w:r>
+      <w:r>
+        <w:rPr>
+          <w:rFonts w:ascii="Arial" w:hAnsi="Arial" w:cs="Arial"/>
+          <w:lang w:val="es-ES_tradnl"/>
+        </w:rPr>
+        <w:t>” debe ser diseñado como modulo independiente para ser usado por los consultores de manera web</w:t>
+      </w:r>
+      <w:r>
+        <w:rPr>
+          <w:rFonts w:ascii="Arial" w:hAnsi="Arial" w:cs="Arial"/>
+          <w:lang w:val="es-ES_tradnl"/>
+        </w:rPr>
+        <w:t xml:space="preserve">. </w:t>
+      </w:r>
+    </w:p>
+    <w:p>
+      <w:pPr>
+        <w:rPr>
+          <w:lang w:val="es-ES_tradnl"/>
+        </w:rPr>
+      </w:pPr>
     </w:p>
     <w:p>
       <w:pPr>
@@ -5744,14 +5811,14 @@
           <w:lang w:val="es-ES_tradnl"/>
         </w:rPr>
       </w:pPr>
-      <w:bookmarkStart w:id="16" w:name="_Toc412747914"/>
+      <w:bookmarkStart w:id="15" w:name="_Toc412747914"/>
       <w:r>
         <w:rPr>
           <w:lang w:val="es-ES_tradnl"/>
         </w:rPr>
         <w:t>Entregables del Proyecto</w:t>
       </w:r>
-      <w:bookmarkEnd w:id="16"/>
+      <w:bookmarkEnd w:id="15"/>
     </w:p>
     <w:p>
       <w:pPr>
@@ -5847,228 +5914,546 @@
           <w:lang w:val="es-ES"/>
         </w:rPr>
       </w:pPr>
-      <w:bookmarkStart w:id="17" w:name="_Toc524312836"/>
-      <w:bookmarkStart w:id="18" w:name="_Toc247853739"/>
-      <w:bookmarkStart w:id="19" w:name="_Toc412747915"/>
+      <w:bookmarkStart w:id="16" w:name="_Toc524312836"/>
+      <w:bookmarkStart w:id="17" w:name="_Toc247853739"/>
+      <w:bookmarkStart w:id="18" w:name="_Toc412747915"/>
       <w:r>
         <w:rPr>
           <w:lang w:val="es-ES_tradnl"/>
         </w:rPr>
         <w:t>Evolución del Plan de Desarrollo del Software</w:t>
       </w:r>
+      <w:bookmarkEnd w:id="16"/>
       <w:bookmarkEnd w:id="17"/>
       <w:bookmarkEnd w:id="18"/>
+    </w:p>
+    <w:p>
+      <w:pPr>
+        <w:pStyle w:val="InfoBlue"/>
+      </w:pPr>
+      <w:r>
+        <w:t>[</w:t>
+      </w:r>
+      <w:r>
+        <w:rPr>
+          <w:rStyle w:val="hps"/>
+        </w:rPr>
+        <w:t>Una tabla</w:t>
+      </w:r>
+      <w:r>
+        <w:t xml:space="preserve"> </w:t>
+      </w:r>
+      <w:r>
+        <w:rPr>
+          <w:rStyle w:val="hps"/>
+        </w:rPr>
+        <w:t>de</w:t>
+      </w:r>
+      <w:r>
+        <w:t xml:space="preserve"> </w:t>
+      </w:r>
+      <w:r>
+        <w:rPr>
+          <w:rStyle w:val="hps"/>
+        </w:rPr>
+        <w:t>versiones</w:t>
+      </w:r>
+      <w:r>
+        <w:t xml:space="preserve"> </w:t>
+      </w:r>
+      <w:r>
+        <w:rPr>
+          <w:rStyle w:val="hps"/>
+        </w:rPr>
+        <w:t>propuestas</w:t>
+      </w:r>
+      <w:r>
+        <w:t xml:space="preserve"> </w:t>
+      </w:r>
+      <w:r>
+        <w:rPr>
+          <w:rStyle w:val="hps"/>
+        </w:rPr>
+        <w:t>del Plan</w:t>
+      </w:r>
+      <w:r>
+        <w:t xml:space="preserve"> </w:t>
+      </w:r>
+      <w:r>
+        <w:rPr>
+          <w:rStyle w:val="hps"/>
+        </w:rPr>
+        <w:t>de desarrollo de software</w:t>
+      </w:r>
+      <w:r>
+        <w:t xml:space="preserve">, y los criterios </w:t>
+      </w:r>
+      <w:r>
+        <w:rPr>
+          <w:rStyle w:val="hps"/>
+        </w:rPr>
+        <w:t xml:space="preserve">para la </w:t>
+      </w:r>
+      <w:r>
+        <w:rPr>
+          <w:rStyle w:val="hps"/>
+        </w:rPr>
+        <w:lastRenderedPageBreak/>
+        <w:t>revisión</w:t>
+      </w:r>
+      <w:r>
+        <w:t xml:space="preserve"> </w:t>
+      </w:r>
+      <w:r>
+        <w:rPr>
+          <w:rStyle w:val="hps"/>
+        </w:rPr>
+        <w:t>no programada</w:t>
+      </w:r>
+      <w:r>
+        <w:t xml:space="preserve"> </w:t>
+      </w:r>
+      <w:r>
+        <w:rPr>
+          <w:rStyle w:val="hps"/>
+        </w:rPr>
+        <w:t>y</w:t>
+      </w:r>
+      <w:r>
+        <w:t xml:space="preserve"> </w:t>
+      </w:r>
+      <w:r>
+        <w:rPr>
+          <w:rStyle w:val="hps"/>
+        </w:rPr>
+        <w:t>reedición de</w:t>
+      </w:r>
+      <w:r>
+        <w:t xml:space="preserve"> </w:t>
+      </w:r>
+      <w:r>
+        <w:rPr>
+          <w:rStyle w:val="hps"/>
+        </w:rPr>
+        <w:t>este plan</w:t>
+      </w:r>
+      <w:r>
+        <w:t>.]</w:t>
+      </w:r>
+    </w:p>
+    <w:p>
+      <w:pPr>
+        <w:pStyle w:val="Ttulo1"/>
+        <w:rPr>
+          <w:lang w:val="es-ES_tradnl"/>
+        </w:rPr>
+      </w:pPr>
+      <w:bookmarkStart w:id="19" w:name="_Toc412747916"/>
+      <w:r>
+        <w:rPr>
+          <w:lang w:val="es-ES_tradnl"/>
+        </w:rPr>
+        <w:t>Organización</w:t>
+      </w:r>
+      <w:r>
+        <w:rPr>
+          <w:lang w:val="es-ES_tradnl"/>
+        </w:rPr>
+        <w:t xml:space="preserve"> del</w:t>
+      </w:r>
+      <w:r>
+        <w:rPr>
+          <w:lang w:val="es-ES_tradnl"/>
+        </w:rPr>
+        <w:t xml:space="preserve"> Pro</w:t>
+      </w:r>
+      <w:r>
+        <w:rPr>
+          <w:lang w:val="es-ES_tradnl"/>
+        </w:rPr>
+        <w:t>y</w:t>
+      </w:r>
+      <w:r>
+        <w:rPr>
+          <w:lang w:val="es-ES_tradnl"/>
+        </w:rPr>
+        <w:t>ect</w:t>
+      </w:r>
+      <w:r>
+        <w:rPr>
+          <w:lang w:val="es-ES_tradnl"/>
+        </w:rPr>
+        <w:t>o</w:t>
+      </w:r>
       <w:bookmarkEnd w:id="19"/>
     </w:p>
     <w:p>
       <w:pPr>
+        <w:pStyle w:val="Ttulo2"/>
+        <w:rPr>
+          <w:lang w:val="es-ES_tradnl"/>
+        </w:rPr>
+      </w:pPr>
+      <w:bookmarkStart w:id="20" w:name="_Toc412747917"/>
+      <w:r>
+        <w:rPr>
+          <w:lang w:val="es-ES_tradnl"/>
+        </w:rPr>
+        <w:t>Estructura Organizacional</w:t>
+      </w:r>
+      <w:bookmarkEnd w:id="20"/>
+    </w:p>
+    <w:p>
+      <w:pPr>
+        <w:pStyle w:val="Textoindependiente"/>
+        <w:jc w:val="both"/>
+        <w:rPr>
+          <w:rFonts w:ascii="Arial" w:hAnsi="Arial" w:cs="Arial"/>
+          <w:color w:val="000000" w:themeColor="text1"/>
+          <w:lang w:val="es-ES_tradnl"/>
+        </w:rPr>
+      </w:pPr>
+      <w:bookmarkStart w:id="21" w:name="_Toc412747918"/>
+      <w:bookmarkStart w:id="22" w:name="_Toc447095889"/>
+      <w:r>
+        <w:rPr>
+          <w:rFonts w:ascii="Arial" w:hAnsi="Arial" w:cs="Arial"/>
+          <w:color w:val="000000" w:themeColor="text1"/>
+          <w:lang w:val="es-ES_tradnl"/>
+        </w:rPr>
+        <w:t>A la fecha se considera los siguientes involucrados:</w:t>
+      </w:r>
+    </w:p>
+    <w:p>
+      <w:pPr>
+        <w:pStyle w:val="Textoindependiente"/>
+        <w:numPr>
+          <w:ilvl w:val="0"/>
+          <w:numId w:val="44"/>
+        </w:numPr>
+        <w:jc w:val="both"/>
+        <w:rPr>
+          <w:rFonts w:ascii="Arial" w:hAnsi="Arial" w:cs="Arial"/>
+          <w:color w:val="000000" w:themeColor="text1"/>
+          <w:lang w:val="es-ES_tradnl"/>
+        </w:rPr>
+      </w:pPr>
+      <w:r>
+        <w:rPr>
+          <w:rFonts w:ascii="Arial" w:hAnsi="Arial" w:cs="Arial"/>
+          <w:b/>
+          <w:color w:val="000000" w:themeColor="text1"/>
+          <w:lang w:val="es-ES_tradnl"/>
+        </w:rPr>
+        <w:t>Jefe de Proyecto</w:t>
+      </w:r>
+      <w:r>
+        <w:rPr>
+          <w:rFonts w:ascii="Arial" w:hAnsi="Arial" w:cs="Arial"/>
+          <w:color w:val="000000" w:themeColor="text1"/>
+          <w:lang w:val="es-ES_tradnl"/>
+        </w:rPr>
+        <w:t xml:space="preserve">. Ingeniero </w:t>
+      </w:r>
+      <w:r>
+        <w:rPr>
+          <w:rFonts w:ascii="Arial" w:hAnsi="Arial" w:cs="Arial"/>
+          <w:color w:val="000000" w:themeColor="text1"/>
+          <w:lang w:val="es-ES_tradnl"/>
+        </w:rPr>
+        <w:t>de Sistemas, con Certificación PMP</w:t>
+      </w:r>
+      <w:r>
+        <w:rPr>
+          <w:rFonts w:ascii="Arial" w:hAnsi="Arial" w:cs="Arial"/>
+          <w:color w:val="000000" w:themeColor="text1"/>
+          <w:lang w:val="es-ES_tradnl"/>
+        </w:rPr>
+        <w:t>. Con una amplia experiencia en metodologías de desarrollo, herramientas CASE y notaciones, en particular la notación UML y el proceso de desarrollo RUP.</w:t>
+      </w:r>
+    </w:p>
+    <w:p>
+      <w:pPr>
+        <w:pStyle w:val="Textoindependiente"/>
+        <w:numPr>
+          <w:ilvl w:val="0"/>
+          <w:numId w:val="44"/>
+        </w:numPr>
+        <w:jc w:val="both"/>
+        <w:rPr>
+          <w:rFonts w:ascii="Arial" w:hAnsi="Arial" w:cs="Arial"/>
+          <w:color w:val="000000" w:themeColor="text1"/>
+          <w:lang w:val="es-ES_tradnl"/>
+        </w:rPr>
+      </w:pPr>
+      <w:r>
+        <w:rPr>
+          <w:rFonts w:ascii="Arial" w:hAnsi="Arial" w:cs="Arial"/>
+          <w:b/>
+          <w:color w:val="000000" w:themeColor="text1"/>
+          <w:lang w:val="es-ES_tradnl"/>
+        </w:rPr>
+        <w:t>1</w:t>
+      </w:r>
+      <w:r>
+        <w:rPr>
+          <w:rFonts w:ascii="Arial" w:hAnsi="Arial" w:cs="Arial"/>
+          <w:b/>
+          <w:color w:val="000000" w:themeColor="text1"/>
+          <w:lang w:val="es-ES_tradnl"/>
+        </w:rPr>
+        <w:t xml:space="preserve"> Analistas de Sistemas</w:t>
+      </w:r>
+      <w:r>
+        <w:rPr>
+          <w:rFonts w:ascii="Arial" w:hAnsi="Arial" w:cs="Arial"/>
+          <w:color w:val="000000" w:themeColor="text1"/>
+          <w:lang w:val="es-ES_tradnl"/>
+        </w:rPr>
+        <w:t xml:space="preserve">. El perfil establecido es: Ingeniero </w:t>
+      </w:r>
+      <w:r>
+        <w:rPr>
+          <w:rFonts w:ascii="Arial" w:hAnsi="Arial" w:cs="Arial"/>
+          <w:color w:val="000000" w:themeColor="text1"/>
+          <w:lang w:val="es-ES_tradnl"/>
+        </w:rPr>
+        <w:t>de Sistemas</w:t>
+      </w:r>
+      <w:r>
+        <w:rPr>
+          <w:rFonts w:ascii="Arial" w:hAnsi="Arial" w:cs="Arial"/>
+          <w:color w:val="000000" w:themeColor="text1"/>
+          <w:lang w:val="es-ES_tradnl"/>
+        </w:rPr>
+        <w:t xml:space="preserve"> con conocimientos de UML, experiencia en sistemas afines a la línea del proyecto.</w:t>
+      </w:r>
+    </w:p>
+    <w:p>
+      <w:pPr>
+        <w:pStyle w:val="Textoindependiente"/>
+        <w:numPr>
+          <w:ilvl w:val="0"/>
+          <w:numId w:val="44"/>
+        </w:numPr>
+        <w:jc w:val="both"/>
+        <w:rPr>
+          <w:rFonts w:ascii="Arial" w:hAnsi="Arial" w:cs="Arial"/>
+          <w:color w:val="000000" w:themeColor="text1"/>
+          <w:lang w:val="es-ES_tradnl"/>
+        </w:rPr>
+      </w:pPr>
+      <w:r>
+        <w:rPr>
+          <w:rFonts w:ascii="Arial" w:hAnsi="Arial" w:cs="Arial"/>
+          <w:b/>
+          <w:color w:val="000000" w:themeColor="text1"/>
+          <w:lang w:val="es-ES_tradnl"/>
+        </w:rPr>
+        <w:t>2</w:t>
+      </w:r>
+      <w:r>
+        <w:rPr>
+          <w:rFonts w:ascii="Arial" w:hAnsi="Arial" w:cs="Arial"/>
+          <w:b/>
+          <w:color w:val="000000" w:themeColor="text1"/>
+          <w:lang w:val="es-ES_tradnl"/>
+        </w:rPr>
+        <w:t xml:space="preserve"> Programador</w:t>
+      </w:r>
+      <w:r>
+        <w:rPr>
+          <w:rFonts w:ascii="Arial" w:hAnsi="Arial" w:cs="Arial"/>
+          <w:color w:val="000000" w:themeColor="text1"/>
+          <w:lang w:val="es-ES_tradnl"/>
+        </w:rPr>
+        <w:t>. Con experiencia en el entorno de desarrollo del proyecto, con el fin de que los prototipos puedan ser lo más cercanos posibles al producto final.</w:t>
+      </w:r>
+    </w:p>
+    <w:p>
+      <w:pPr>
+        <w:pStyle w:val="Textoindependiente"/>
+        <w:numPr>
+          <w:ilvl w:val="0"/>
+          <w:numId w:val="44"/>
+        </w:numPr>
+        <w:jc w:val="both"/>
+        <w:rPr>
+          <w:rFonts w:ascii="Arial" w:hAnsi="Arial" w:cs="Arial"/>
+          <w:color w:val="000000" w:themeColor="text1"/>
+          <w:lang w:val="es-ES_tradnl"/>
+        </w:rPr>
+      </w:pPr>
+      <w:r>
+        <w:rPr>
+          <w:rFonts w:ascii="Arial" w:hAnsi="Arial" w:cs="Arial"/>
+          <w:b/>
+          <w:color w:val="000000" w:themeColor="text1"/>
+          <w:lang w:val="es-ES_tradnl"/>
+        </w:rPr>
+        <w:t>1 Analista de Calidad</w:t>
+      </w:r>
+      <w:r>
+        <w:rPr>
+          <w:rFonts w:ascii="Arial" w:hAnsi="Arial" w:cs="Arial"/>
+          <w:color w:val="000000" w:themeColor="text1"/>
+          <w:lang w:val="es-ES_tradnl"/>
+        </w:rPr>
+        <w:t xml:space="preserve">. </w:t>
+      </w:r>
+      <w:r>
+        <w:rPr>
+          <w:rFonts w:ascii="Arial" w:hAnsi="Arial" w:cs="Arial"/>
+          <w:color w:val="000000" w:themeColor="text1"/>
+          <w:lang w:val="es-ES_tradnl"/>
+        </w:rPr>
+        <w:t xml:space="preserve">Con experiencia en </w:t>
+      </w:r>
+      <w:proofErr w:type="spellStart"/>
+      <w:r>
+        <w:rPr>
+          <w:rFonts w:ascii="Arial" w:hAnsi="Arial" w:cs="Arial"/>
+          <w:color w:val="000000" w:themeColor="text1"/>
+          <w:lang w:val="es-ES_tradnl"/>
+        </w:rPr>
+        <w:t>testing</w:t>
+      </w:r>
+      <w:proofErr w:type="spellEnd"/>
+      <w:r>
+        <w:rPr>
+          <w:rFonts w:ascii="Arial" w:hAnsi="Arial" w:cs="Arial"/>
+          <w:color w:val="000000" w:themeColor="text1"/>
+          <w:lang w:val="es-ES_tradnl"/>
+        </w:rPr>
+        <w:t xml:space="preserve"> en sistemas afines a la línea del proyecto</w:t>
+      </w:r>
+      <w:r>
+        <w:rPr>
+          <w:rFonts w:ascii="Arial" w:hAnsi="Arial" w:cs="Arial"/>
+          <w:color w:val="000000" w:themeColor="text1"/>
+          <w:lang w:val="es-ES_tradnl"/>
+        </w:rPr>
+        <w:t>.</w:t>
+      </w:r>
+    </w:p>
+    <w:p>
+      <w:pPr>
+        <w:pStyle w:val="Textoindependiente"/>
+        <w:jc w:val="both"/>
+        <w:rPr>
+          <w:rFonts w:ascii="Arial" w:hAnsi="Arial" w:cs="Arial"/>
+          <w:color w:val="000000" w:themeColor="text1"/>
+          <w:lang w:val="es-ES_tradnl"/>
+        </w:rPr>
+      </w:pPr>
+      <w:r>
+        <w:rPr>
+          <w:rFonts w:ascii="Arial" w:hAnsi="Arial" w:cs="Arial"/>
+          <w:color w:val="000000" w:themeColor="text1"/>
+          <w:lang w:val="es-ES_tradnl"/>
+        </w:rPr>
+        <w:t>Aun no se cuenta con el personal que asumirá las posiciones antes expuestas.</w:t>
+      </w:r>
+    </w:p>
+    <w:p>
+      <w:pPr>
+        <w:pStyle w:val="Ttulo2"/>
+        <w:rPr>
+          <w:lang w:val="es-ES_tradnl"/>
+        </w:rPr>
+      </w:pPr>
+      <w:r>
+        <w:rPr>
+          <w:lang w:val="es-ES_tradnl"/>
+        </w:rPr>
+        <w:t>Interfaces Externas</w:t>
+      </w:r>
+      <w:bookmarkEnd w:id="21"/>
+      <w:r>
+        <w:rPr>
+          <w:lang w:val="es-ES_tradnl"/>
+        </w:rPr>
+        <w:t xml:space="preserve"> </w:t>
+      </w:r>
+      <w:bookmarkEnd w:id="22"/>
+    </w:p>
+    <w:p>
+      <w:pPr>
+        <w:pStyle w:val="Textoindependiente"/>
+        <w:jc w:val="both"/>
+        <w:rPr>
+          <w:lang w:val="es-ES_tradnl"/>
+        </w:rPr>
+      </w:pPr>
+      <w:r>
+        <w:rPr>
+          <w:lang w:val="es-ES_tradnl"/>
+        </w:rPr>
+        <w:t>El sistema de Administración de Outsourcing</w:t>
+      </w:r>
+      <w:r>
+        <w:rPr>
+          <w:lang w:val="es-ES_tradnl"/>
+        </w:rPr>
+        <w:t xml:space="preserve"> </w:t>
+      </w:r>
+      <w:r>
+        <w:rPr>
+          <w:lang w:val="es-ES_tradnl"/>
+        </w:rPr>
+        <w:t xml:space="preserve">considera como </w:t>
+      </w:r>
+      <w:r>
+        <w:rPr>
+          <w:lang w:val="es-ES_tradnl"/>
+        </w:rPr>
+        <w:t>participantes del proyec</w:t>
+      </w:r>
+      <w:bookmarkStart w:id="23" w:name="_GoBack"/>
+      <w:bookmarkEnd w:id="23"/>
+      <w:r>
+        <w:rPr>
+          <w:lang w:val="es-ES_tradnl"/>
+        </w:rPr>
+        <w:t xml:space="preserve">to que proporcionarán los requisitos del sistema, y entre ellos quiénes serán los encargados de evaluar los artefactos de acuerdo a cada </w:t>
+      </w:r>
+      <w:proofErr w:type="spellStart"/>
+      <w:r>
+        <w:rPr>
+          <w:lang w:val="es-ES_tradnl"/>
+        </w:rPr>
+        <w:t>susbsistema</w:t>
+      </w:r>
+      <w:proofErr w:type="spellEnd"/>
+      <w:r>
+        <w:rPr>
+          <w:lang w:val="es-ES_tradnl"/>
+        </w:rPr>
+        <w:t xml:space="preserve"> y según el plan establecido.</w:t>
+      </w:r>
+    </w:p>
+    <w:p>
+      <w:pPr>
+        <w:pStyle w:val="Textoindependiente"/>
+        <w:jc w:val="both"/>
+        <w:rPr>
+          <w:lang w:val="es-ES_tradnl"/>
+        </w:rPr>
+      </w:pPr>
+      <w:r>
+        <w:rPr>
+          <w:lang w:val="es-ES_tradnl"/>
+        </w:rPr>
+        <w:t>El equipo de desarrollo interactuará activamente con los participantes de Red.es para especificación y validación de los artefactos generados.</w:t>
+      </w:r>
+    </w:p>
+    <w:p>
+      <w:pPr>
         <w:pStyle w:val="InfoBlue"/>
-      </w:pPr>
-      <w:r>
-        <w:t>[</w:t>
-      </w:r>
-      <w:r>
-        <w:rPr>
-          <w:rStyle w:val="hps"/>
-        </w:rPr>
-        <w:t>Una tabla</w:t>
-      </w:r>
-      <w:r>
-        <w:t xml:space="preserve"> </w:t>
-      </w:r>
-      <w:r>
-        <w:rPr>
-          <w:rStyle w:val="hps"/>
-        </w:rPr>
-        <w:t>de</w:t>
-      </w:r>
-      <w:r>
-        <w:t xml:space="preserve"> </w:t>
-      </w:r>
-      <w:r>
-        <w:rPr>
-          <w:rStyle w:val="hps"/>
-        </w:rPr>
-        <w:t>versiones</w:t>
-      </w:r>
-      <w:r>
-        <w:t xml:space="preserve"> </w:t>
-      </w:r>
-      <w:r>
-        <w:rPr>
-          <w:rStyle w:val="hps"/>
-        </w:rPr>
-        <w:t>propuestas</w:t>
-      </w:r>
-      <w:r>
-        <w:t xml:space="preserve"> </w:t>
-      </w:r>
-      <w:r>
-        <w:rPr>
-          <w:rStyle w:val="hps"/>
-        </w:rPr>
-        <w:t>del Plan</w:t>
-      </w:r>
-      <w:r>
-        <w:t xml:space="preserve"> </w:t>
-      </w:r>
-      <w:r>
-        <w:rPr>
-          <w:rStyle w:val="hps"/>
-        </w:rPr>
-        <w:t>de desarrollo de software</w:t>
-      </w:r>
-      <w:r>
-        <w:t xml:space="preserve">, y los criterios </w:t>
-      </w:r>
-      <w:r>
-        <w:rPr>
-          <w:rStyle w:val="hps"/>
-        </w:rPr>
-        <w:t>para la revisión</w:t>
-      </w:r>
-      <w:r>
-        <w:t xml:space="preserve"> </w:t>
-      </w:r>
-      <w:r>
-        <w:rPr>
-          <w:rStyle w:val="hps"/>
-        </w:rPr>
-        <w:t>no programada</w:t>
-      </w:r>
-      <w:r>
-        <w:t xml:space="preserve"> </w:t>
-      </w:r>
-      <w:r>
-        <w:rPr>
-          <w:rStyle w:val="hps"/>
-        </w:rPr>
-        <w:t>y</w:t>
-      </w:r>
-      <w:r>
-        <w:t xml:space="preserve"> </w:t>
-      </w:r>
-      <w:r>
-        <w:rPr>
-          <w:rStyle w:val="hps"/>
-        </w:rPr>
-        <w:t>reedición de</w:t>
-      </w:r>
-      <w:r>
-        <w:t xml:space="preserve"> </w:t>
-      </w:r>
-      <w:r>
-        <w:rPr>
-          <w:rStyle w:val="hps"/>
-        </w:rPr>
-        <w:t>este plan</w:t>
-      </w:r>
-      <w:r>
-        <w:t>.]</w:t>
-      </w:r>
-    </w:p>
-    <w:p>
-      <w:pPr>
-        <w:pStyle w:val="Ttulo1"/>
-        <w:rPr>
-          <w:lang w:val="es-ES_tradnl"/>
-        </w:rPr>
-      </w:pPr>
-      <w:bookmarkStart w:id="20" w:name="_Toc412747916"/>
-      <w:r>
-        <w:rPr>
-          <w:lang w:val="es-ES_tradnl"/>
-        </w:rPr>
-        <w:lastRenderedPageBreak/>
-        <w:t>Organización</w:t>
-      </w:r>
-      <w:r>
-        <w:rPr>
-          <w:lang w:val="es-ES_tradnl"/>
-        </w:rPr>
-        <w:t xml:space="preserve"> del</w:t>
-      </w:r>
-      <w:r>
-        <w:rPr>
-          <w:lang w:val="es-ES_tradnl"/>
-        </w:rPr>
-        <w:t xml:space="preserve"> Pro</w:t>
-      </w:r>
-      <w:r>
-        <w:rPr>
-          <w:lang w:val="es-ES_tradnl"/>
-        </w:rPr>
-        <w:t>y</w:t>
-      </w:r>
-      <w:r>
-        <w:rPr>
-          <w:lang w:val="es-ES_tradnl"/>
-        </w:rPr>
-        <w:t>ect</w:t>
-      </w:r>
-      <w:r>
-        <w:rPr>
-          <w:lang w:val="es-ES_tradnl"/>
-        </w:rPr>
-        <w:t>o</w:t>
-      </w:r>
-      <w:bookmarkEnd w:id="20"/>
-    </w:p>
-    <w:p>
-      <w:pPr>
-        <w:pStyle w:val="Ttulo2"/>
-        <w:rPr>
-          <w:lang w:val="es-ES_tradnl"/>
-        </w:rPr>
-      </w:pPr>
-      <w:bookmarkStart w:id="21" w:name="_Toc412747917"/>
-      <w:r>
-        <w:rPr>
-          <w:lang w:val="es-ES_tradnl"/>
-        </w:rPr>
-        <w:t>Estructura Organizacional</w:t>
-      </w:r>
-      <w:bookmarkEnd w:id="21"/>
-    </w:p>
-    <w:p>
-      <w:pPr>
-        <w:pStyle w:val="InfoBlue"/>
-      </w:pPr>
-      <w:r>
-        <w:t>[Describe the organizational structure of the project team, including management and other review authorities.]</w:t>
-      </w:r>
-    </w:p>
-    <w:p>
-      <w:pPr>
-        <w:pStyle w:val="Ttulo2"/>
-        <w:rPr>
-          <w:lang w:val="es-ES_tradnl"/>
-        </w:rPr>
-      </w:pPr>
-      <w:bookmarkStart w:id="22" w:name="_Toc412747918"/>
-      <w:bookmarkStart w:id="23" w:name="_Toc447095889"/>
-      <w:r>
-        <w:rPr>
-          <w:lang w:val="es-ES_tradnl"/>
-        </w:rPr>
-        <w:t>Interfaces Externas</w:t>
-      </w:r>
-      <w:bookmarkEnd w:id="22"/>
-      <w:r>
-        <w:rPr>
-          <w:lang w:val="es-ES_tradnl"/>
-        </w:rPr>
-        <w:t xml:space="preserve"> </w:t>
-      </w:r>
-      <w:bookmarkEnd w:id="23"/>
-    </w:p>
-    <w:p>
-      <w:pPr>
-        <w:pStyle w:val="InfoBlue"/>
-      </w:pPr>
-      <w:r>
-        <w:t>[Describe how the project interfaces with external groups. For each external group, identify the internal and external contact names.]</w:t>
-      </w:r>
+        <w:rPr>
+          <w:lang w:val="es-ES_tradnl"/>
+        </w:rPr>
+      </w:pPr>
     </w:p>
     <w:p>
       <w:pPr>
@@ -6109,14 +6494,26 @@
     <w:p>
       <w:pPr>
         <w:pStyle w:val="InfoBlue"/>
-      </w:pPr>
-      <w:r>
+        <w:rPr>
+          <w:lang w:val="en-US"/>
+        </w:rPr>
+      </w:pPr>
+      <w:r>
+        <w:rPr>
+          <w:lang w:val="en-US"/>
+        </w:rPr>
         <w:t xml:space="preserve">[Identify the project organizational units that will be responsible for each of the disciplines, </w:t>
       </w:r>
       <w:r>
+        <w:rPr>
+          <w:lang w:val="en-US"/>
+        </w:rPr>
         <w:t>activitie</w:t>
       </w:r>
       <w:r>
+        <w:rPr>
+          <w:lang w:val="en-US"/>
+        </w:rPr>
         <w:t>s, and supporting processes.]</w:t>
       </w:r>
     </w:p>
@@ -6569,6 +6966,7 @@
         <w:rPr>
           <w:lang w:val="es-ES_tradnl"/>
         </w:rPr>
+        <w:lastRenderedPageBreak/>
         <w:t>Calendario del Proyecto</w:t>
       </w:r>
       <w:bookmarkEnd w:id="37"/>
@@ -6762,7 +7160,6 @@
         <w:rPr>
           <w:lang w:val="es-ES_tradnl"/>
         </w:rPr>
-        <w:lastRenderedPageBreak/>
         <w:t>Planes de Iteración</w:t>
       </w:r>
       <w:bookmarkEnd w:id="43"/>
@@ -7347,6 +7744,7 @@
         <w:rPr>
           <w:lang w:val="es-ES_tradnl"/>
         </w:rPr>
+        <w:lastRenderedPageBreak/>
         <w:t>Planes Técnicos de Procesos</w:t>
       </w:r>
       <w:bookmarkEnd w:id="57"/>
@@ -7755,7 +8153,6 @@
         <w:rPr>
           <w:lang w:val="es-ES_tradnl"/>
         </w:rPr>
-        <w:lastRenderedPageBreak/>
         <w:t>Plan de Aceptación del Product</w:t>
       </w:r>
       <w:bookmarkEnd w:id="68"/>
@@ -8430,6 +8827,7 @@
         <w:rPr>
           <w:lang w:val="es-ES_tradnl"/>
         </w:rPr>
+        <w:lastRenderedPageBreak/>
         <w:t>Anexos</w:t>
       </w:r>
       <w:bookmarkEnd w:id="95"/>
@@ -8847,7 +9245,7 @@
               <w:noProof/>
               <w:lang w:val="es-ES_tradnl"/>
             </w:rPr>
-            <w:t>9</w:t>
+            <w:t>10</w:t>
           </w:r>
           <w:r>
             <w:rPr>
@@ -9184,19 +9582,7 @@
             <w:rPr>
               <w:lang w:val="es-ES_tradnl"/>
             </w:rPr>
-            <w:t xml:space="preserve">  </w:t>
-          </w:r>
-          <w:r>
-            <w:rPr>
-              <w:lang w:val="es-ES_tradnl"/>
-            </w:rPr>
-            <w:t>Fecha</w:t>
-          </w:r>
-          <w:r>
-            <w:rPr>
-              <w:lang w:val="es-ES_tradnl"/>
-            </w:rPr>
-            <w:t xml:space="preserve">:  </w:t>
+            <w:t xml:space="preserve">  Fecha:  </w:t>
           </w:r>
           <w:r>
             <w:rPr>
@@ -10177,6 +10563,119 @@
     </w:lvl>
   </w:abstractNum>
   <w:abstractNum w:abstractNumId="17">
+    <w:nsid w:val="31345997"/>
+    <w:multiLevelType w:val="hybridMultilevel"/>
+    <w:tmpl w:val="DFA6740C"/>
+    <w:lvl w:ilvl="0" w:tplc="0C0A0005">
+      <w:start w:val="1"/>
+      <w:numFmt w:val="bullet"/>
+      <w:lvlText w:val=""/>
+      <w:lvlJc w:val="left"/>
+      <w:pPr>
+        <w:ind w:left="1440" w:hanging="360"/>
+      </w:pPr>
+      <w:rPr>
+        <w:rFonts w:ascii="Wingdings" w:hAnsi="Wingdings" w:hint="default"/>
+      </w:rPr>
+    </w:lvl>
+    <w:lvl w:ilvl="1" w:tplc="0C0A0003" w:tentative="1">
+      <w:start w:val="1"/>
+      <w:numFmt w:val="bullet"/>
+      <w:lvlText w:val="o"/>
+      <w:lvlJc w:val="left"/>
+      <w:pPr>
+        <w:ind w:left="2160" w:hanging="360"/>
+      </w:pPr>
+      <w:rPr>
+        <w:rFonts w:ascii="Courier New" w:hAnsi="Courier New" w:cs="Courier New" w:hint="default"/>
+      </w:rPr>
+    </w:lvl>
+    <w:lvl w:ilvl="2" w:tplc="0C0A0005" w:tentative="1">
+      <w:start w:val="1"/>
+      <w:numFmt w:val="bullet"/>
+      <w:lvlText w:val=""/>
+      <w:lvlJc w:val="left"/>
+      <w:pPr>
+        <w:ind w:left="2880" w:hanging="360"/>
+      </w:pPr>
+      <w:rPr>
+        <w:rFonts w:ascii="Wingdings" w:hAnsi="Wingdings" w:hint="default"/>
+      </w:rPr>
+    </w:lvl>
+    <w:lvl w:ilvl="3" w:tplc="0C0A0001" w:tentative="1">
+      <w:start w:val="1"/>
+      <w:numFmt w:val="bullet"/>
+      <w:lvlText w:val=""/>
+      <w:lvlJc w:val="left"/>
+      <w:pPr>
+        <w:ind w:left="3600" w:hanging="360"/>
+      </w:pPr>
+      <w:rPr>
+        <w:rFonts w:ascii="Symbol" w:hAnsi="Symbol" w:hint="default"/>
+      </w:rPr>
+    </w:lvl>
+    <w:lvl w:ilvl="4" w:tplc="0C0A0003" w:tentative="1">
+      <w:start w:val="1"/>
+      <w:numFmt w:val="bullet"/>
+      <w:lvlText w:val="o"/>
+      <w:lvlJc w:val="left"/>
+      <w:pPr>
+        <w:ind w:left="4320" w:hanging="360"/>
+      </w:pPr>
+      <w:rPr>
+        <w:rFonts w:ascii="Courier New" w:hAnsi="Courier New" w:cs="Courier New" w:hint="default"/>
+      </w:rPr>
+    </w:lvl>
+    <w:lvl w:ilvl="5" w:tplc="0C0A0005" w:tentative="1">
+      <w:start w:val="1"/>
+      <w:numFmt w:val="bullet"/>
+      <w:lvlText w:val=""/>
+      <w:lvlJc w:val="left"/>
+      <w:pPr>
+        <w:ind w:left="5040" w:hanging="360"/>
+      </w:pPr>
+      <w:rPr>
+        <w:rFonts w:ascii="Wingdings" w:hAnsi="Wingdings" w:hint="default"/>
+      </w:rPr>
+    </w:lvl>
+    <w:lvl w:ilvl="6" w:tplc="0C0A0001" w:tentative="1">
+      <w:start w:val="1"/>
+      <w:numFmt w:val="bullet"/>
+      <w:lvlText w:val=""/>
+      <w:lvlJc w:val="left"/>
+      <w:pPr>
+        <w:ind w:left="5760" w:hanging="360"/>
+      </w:pPr>
+      <w:rPr>
+        <w:rFonts w:ascii="Symbol" w:hAnsi="Symbol" w:hint="default"/>
+      </w:rPr>
+    </w:lvl>
+    <w:lvl w:ilvl="7" w:tplc="0C0A0003" w:tentative="1">
+      <w:start w:val="1"/>
+      <w:numFmt w:val="bullet"/>
+      <w:lvlText w:val="o"/>
+      <w:lvlJc w:val="left"/>
+      <w:pPr>
+        <w:ind w:left="6480" w:hanging="360"/>
+      </w:pPr>
+      <w:rPr>
+        <w:rFonts w:ascii="Courier New" w:hAnsi="Courier New" w:cs="Courier New" w:hint="default"/>
+      </w:rPr>
+    </w:lvl>
+    <w:lvl w:ilvl="8" w:tplc="0C0A0005" w:tentative="1">
+      <w:start w:val="1"/>
+      <w:numFmt w:val="bullet"/>
+      <w:lvlText w:val=""/>
+      <w:lvlJc w:val="left"/>
+      <w:pPr>
+        <w:ind w:left="7200" w:hanging="360"/>
+      </w:pPr>
+      <w:rPr>
+        <w:rFonts w:ascii="Wingdings" w:hAnsi="Wingdings" w:hint="default"/>
+      </w:rPr>
+    </w:lvl>
+  </w:abstractNum>
+  <w:abstractNum w:abstractNumId="18">
     <w:nsid w:val="31DD2C45"/>
     <w:multiLevelType w:val="singleLevel"/>
     <w:tmpl w:val="04090001"/>
@@ -10196,7 +10695,7 @@
       </w:rPr>
     </w:lvl>
   </w:abstractNum>
-  <w:abstractNum w:abstractNumId="18">
+  <w:abstractNum w:abstractNumId="19">
     <w:nsid w:val="32982B51"/>
     <w:multiLevelType w:val="singleLevel"/>
     <w:tmpl w:val="04090001"/>
@@ -10216,7 +10715,7 @@
       </w:rPr>
     </w:lvl>
   </w:abstractNum>
-  <w:abstractNum w:abstractNumId="19">
+  <w:abstractNum w:abstractNumId="20">
     <w:nsid w:val="3375481C"/>
     <w:multiLevelType w:val="singleLevel"/>
     <w:tmpl w:val="E6747DA6"/>
@@ -10236,7 +10735,7 @@
       </w:rPr>
     </w:lvl>
   </w:abstractNum>
-  <w:abstractNum w:abstractNumId="20">
+  <w:abstractNum w:abstractNumId="21">
     <w:nsid w:val="369D5471"/>
     <w:multiLevelType w:val="singleLevel"/>
     <w:tmpl w:val="04090001"/>
@@ -10256,7 +10755,147 @@
       </w:rPr>
     </w:lvl>
   </w:abstractNum>
-  <w:abstractNum w:abstractNumId="21">
+  <w:abstractNum w:abstractNumId="22">
+    <w:nsid w:val="3C013028"/>
+    <w:multiLevelType w:val="hybridMultilevel"/>
+    <w:tmpl w:val="736A4D68"/>
+    <w:lvl w:ilvl="0" w:tplc="0C0A0001">
+      <w:start w:val="1"/>
+      <w:numFmt w:val="bullet"/>
+      <w:lvlText w:val=""/>
+      <w:lvlJc w:val="left"/>
+      <w:pPr>
+        <w:tabs>
+          <w:tab w:val="num" w:pos="1440"/>
+        </w:tabs>
+        <w:ind w:left="1440" w:hanging="360"/>
+      </w:pPr>
+      <w:rPr>
+        <w:rFonts w:ascii="Symbol" w:hAnsi="Symbol" w:hint="default"/>
+      </w:rPr>
+    </w:lvl>
+    <w:lvl w:ilvl="1" w:tplc="8A16EA6A">
+      <w:start w:val="2"/>
+      <w:numFmt w:val="lowerLetter"/>
+      <w:lvlText w:val="%2)"/>
+      <w:lvlJc w:val="left"/>
+      <w:pPr>
+        <w:tabs>
+          <w:tab w:val="num" w:pos="2160"/>
+        </w:tabs>
+        <w:ind w:left="2160" w:hanging="360"/>
+      </w:pPr>
+      <w:rPr>
+        <w:rFonts w:hint="default"/>
+      </w:rPr>
+    </w:lvl>
+    <w:lvl w:ilvl="2" w:tplc="0C0A0005" w:tentative="1">
+      <w:start w:val="1"/>
+      <w:numFmt w:val="bullet"/>
+      <w:lvlText w:val=""/>
+      <w:lvlJc w:val="left"/>
+      <w:pPr>
+        <w:tabs>
+          <w:tab w:val="num" w:pos="2880"/>
+        </w:tabs>
+        <w:ind w:left="2880" w:hanging="360"/>
+      </w:pPr>
+      <w:rPr>
+        <w:rFonts w:ascii="Wingdings" w:hAnsi="Wingdings" w:hint="default"/>
+      </w:rPr>
+    </w:lvl>
+    <w:lvl w:ilvl="3" w:tplc="0C0A0001" w:tentative="1">
+      <w:start w:val="1"/>
+      <w:numFmt w:val="bullet"/>
+      <w:lvlText w:val=""/>
+      <w:lvlJc w:val="left"/>
+      <w:pPr>
+        <w:tabs>
+          <w:tab w:val="num" w:pos="3600"/>
+        </w:tabs>
+        <w:ind w:left="3600" w:hanging="360"/>
+      </w:pPr>
+      <w:rPr>
+        <w:rFonts w:ascii="Symbol" w:hAnsi="Symbol" w:hint="default"/>
+      </w:rPr>
+    </w:lvl>
+    <w:lvl w:ilvl="4" w:tplc="0C0A0003" w:tentative="1">
+      <w:start w:val="1"/>
+      <w:numFmt w:val="bullet"/>
+      <w:lvlText w:val="o"/>
+      <w:lvlJc w:val="left"/>
+      <w:pPr>
+        <w:tabs>
+          <w:tab w:val="num" w:pos="4320"/>
+        </w:tabs>
+        <w:ind w:left="4320" w:hanging="360"/>
+      </w:pPr>
+      <w:rPr>
+        <w:rFonts w:ascii="Courier New" w:hAnsi="Courier New" w:cs="Courier New" w:hint="default"/>
+      </w:rPr>
+    </w:lvl>
+    <w:lvl w:ilvl="5" w:tplc="0C0A0005" w:tentative="1">
+      <w:start w:val="1"/>
+      <w:numFmt w:val="bullet"/>
+      <w:lvlText w:val=""/>
+      <w:lvlJc w:val="left"/>
+      <w:pPr>
+        <w:tabs>
+          <w:tab w:val="num" w:pos="5040"/>
+        </w:tabs>
+        <w:ind w:left="5040" w:hanging="360"/>
+      </w:pPr>
+      <w:rPr>
+        <w:rFonts w:ascii="Wingdings" w:hAnsi="Wingdings" w:hint="default"/>
+      </w:rPr>
+    </w:lvl>
+    <w:lvl w:ilvl="6" w:tplc="0C0A0001" w:tentative="1">
+      <w:start w:val="1"/>
+      <w:numFmt w:val="bullet"/>
+      <w:lvlText w:val=""/>
+      <w:lvlJc w:val="left"/>
+      <w:pPr>
+        <w:tabs>
+          <w:tab w:val="num" w:pos="5760"/>
+        </w:tabs>
+        <w:ind w:left="5760" w:hanging="360"/>
+      </w:pPr>
+      <w:rPr>
+        <w:rFonts w:ascii="Symbol" w:hAnsi="Symbol" w:hint="default"/>
+      </w:rPr>
+    </w:lvl>
+    <w:lvl w:ilvl="7" w:tplc="0C0A0003" w:tentative="1">
+      <w:start w:val="1"/>
+      <w:numFmt w:val="bullet"/>
+      <w:lvlText w:val="o"/>
+      <w:lvlJc w:val="left"/>
+      <w:pPr>
+        <w:tabs>
+          <w:tab w:val="num" w:pos="6480"/>
+        </w:tabs>
+        <w:ind w:left="6480" w:hanging="360"/>
+      </w:pPr>
+      <w:rPr>
+        <w:rFonts w:ascii="Courier New" w:hAnsi="Courier New" w:cs="Courier New" w:hint="default"/>
+      </w:rPr>
+    </w:lvl>
+    <w:lvl w:ilvl="8" w:tplc="0C0A0005" w:tentative="1">
+      <w:start w:val="1"/>
+      <w:numFmt w:val="bullet"/>
+      <w:lvlText w:val=""/>
+      <w:lvlJc w:val="left"/>
+      <w:pPr>
+        <w:tabs>
+          <w:tab w:val="num" w:pos="7200"/>
+        </w:tabs>
+        <w:ind w:left="7200" w:hanging="360"/>
+      </w:pPr>
+      <w:rPr>
+        <w:rFonts w:ascii="Wingdings" w:hAnsi="Wingdings" w:hint="default"/>
+      </w:rPr>
+    </w:lvl>
+  </w:abstractNum>
+  <w:abstractNum w:abstractNumId="23">
     <w:nsid w:val="42B97F7B"/>
     <w:multiLevelType w:val="singleLevel"/>
     <w:tmpl w:val="04090001"/>
@@ -10276,7 +10915,7 @@
       </w:rPr>
     </w:lvl>
   </w:abstractNum>
-  <w:abstractNum w:abstractNumId="22">
+  <w:abstractNum w:abstractNumId="24">
     <w:nsid w:val="49E170D0"/>
     <w:multiLevelType w:val="singleLevel"/>
     <w:tmpl w:val="04090001"/>
@@ -10296,7 +10935,7 @@
       </w:rPr>
     </w:lvl>
   </w:abstractNum>
-  <w:abstractNum w:abstractNumId="23">
+  <w:abstractNum w:abstractNumId="25">
     <w:nsid w:val="4F64732B"/>
     <w:multiLevelType w:val="singleLevel"/>
     <w:tmpl w:val="04090001"/>
@@ -10316,7 +10955,7 @@
       </w:rPr>
     </w:lvl>
   </w:abstractNum>
-  <w:abstractNum w:abstractNumId="24">
+  <w:abstractNum w:abstractNumId="26">
     <w:nsid w:val="52D16576"/>
     <w:multiLevelType w:val="hybridMultilevel"/>
     <w:tmpl w:val="515A7304"/>
@@ -10402,7 +11041,7 @@
       </w:pPr>
     </w:lvl>
   </w:abstractNum>
-  <w:abstractNum w:abstractNumId="25">
+  <w:abstractNum w:abstractNumId="27">
     <w:nsid w:val="52DF734E"/>
     <w:multiLevelType w:val="singleLevel"/>
     <w:tmpl w:val="04090001"/>
@@ -10422,7 +11061,7 @@
       </w:rPr>
     </w:lvl>
   </w:abstractNum>
-  <w:abstractNum w:abstractNumId="26">
+  <w:abstractNum w:abstractNumId="28">
     <w:nsid w:val="534410AD"/>
     <w:multiLevelType w:val="singleLevel"/>
     <w:tmpl w:val="04090001"/>
@@ -10442,7 +11081,7 @@
       </w:rPr>
     </w:lvl>
   </w:abstractNum>
-  <w:abstractNum w:abstractNumId="27">
+  <w:abstractNum w:abstractNumId="29">
     <w:nsid w:val="53B4764F"/>
     <w:multiLevelType w:val="multilevel"/>
     <w:tmpl w:val="FFC6E538"/>
@@ -10556,7 +11195,120 @@
       </w:pPr>
     </w:lvl>
   </w:abstractNum>
-  <w:abstractNum w:abstractNumId="28">
+  <w:abstractNum w:abstractNumId="30">
+    <w:nsid w:val="59590238"/>
+    <w:multiLevelType w:val="hybridMultilevel"/>
+    <w:tmpl w:val="B6CA0F62"/>
+    <w:lvl w:ilvl="0" w:tplc="0C0A0017">
+      <w:start w:val="1"/>
+      <w:numFmt w:val="lowerLetter"/>
+      <w:lvlText w:val="%1)"/>
+      <w:lvlJc w:val="left"/>
+      <w:pPr>
+        <w:tabs>
+          <w:tab w:val="num" w:pos="1080"/>
+        </w:tabs>
+        <w:ind w:left="1080" w:hanging="360"/>
+      </w:pPr>
+    </w:lvl>
+    <w:lvl w:ilvl="1" w:tplc="0C0A0019">
+      <w:start w:val="1"/>
+      <w:numFmt w:val="lowerLetter"/>
+      <w:lvlText w:val="%2."/>
+      <w:lvlJc w:val="left"/>
+      <w:pPr>
+        <w:tabs>
+          <w:tab w:val="num" w:pos="1800"/>
+        </w:tabs>
+        <w:ind w:left="1800" w:hanging="360"/>
+      </w:pPr>
+    </w:lvl>
+    <w:lvl w:ilvl="2" w:tplc="0C0A001B" w:tentative="1">
+      <w:start w:val="1"/>
+      <w:numFmt w:val="lowerRoman"/>
+      <w:lvlText w:val="%3."/>
+      <w:lvlJc w:val="right"/>
+      <w:pPr>
+        <w:tabs>
+          <w:tab w:val="num" w:pos="2520"/>
+        </w:tabs>
+        <w:ind w:left="2520" w:hanging="180"/>
+      </w:pPr>
+    </w:lvl>
+    <w:lvl w:ilvl="3" w:tplc="0C0A000F" w:tentative="1">
+      <w:start w:val="1"/>
+      <w:numFmt w:val="decimal"/>
+      <w:lvlText w:val="%4."/>
+      <w:lvlJc w:val="left"/>
+      <w:pPr>
+        <w:tabs>
+          <w:tab w:val="num" w:pos="3240"/>
+        </w:tabs>
+        <w:ind w:left="3240" w:hanging="360"/>
+      </w:pPr>
+    </w:lvl>
+    <w:lvl w:ilvl="4" w:tplc="0C0A0019" w:tentative="1">
+      <w:start w:val="1"/>
+      <w:numFmt w:val="lowerLetter"/>
+      <w:lvlText w:val="%5."/>
+      <w:lvlJc w:val="left"/>
+      <w:pPr>
+        <w:tabs>
+          <w:tab w:val="num" w:pos="3960"/>
+        </w:tabs>
+        <w:ind w:left="3960" w:hanging="360"/>
+      </w:pPr>
+    </w:lvl>
+    <w:lvl w:ilvl="5" w:tplc="0C0A001B" w:tentative="1">
+      <w:start w:val="1"/>
+      <w:numFmt w:val="lowerRoman"/>
+      <w:lvlText w:val="%6."/>
+      <w:lvlJc w:val="right"/>
+      <w:pPr>
+        <w:tabs>
+          <w:tab w:val="num" w:pos="4680"/>
+        </w:tabs>
+        <w:ind w:left="4680" w:hanging="180"/>
+      </w:pPr>
+    </w:lvl>
+    <w:lvl w:ilvl="6" w:tplc="0C0A000F" w:tentative="1">
+      <w:start w:val="1"/>
+      <w:numFmt w:val="decimal"/>
+      <w:lvlText w:val="%7."/>
+      <w:lvlJc w:val="left"/>
+      <w:pPr>
+        <w:tabs>
+          <w:tab w:val="num" w:pos="5400"/>
+        </w:tabs>
+        <w:ind w:left="5400" w:hanging="360"/>
+      </w:pPr>
+    </w:lvl>
+    <w:lvl w:ilvl="7" w:tplc="0C0A0019" w:tentative="1">
+      <w:start w:val="1"/>
+      <w:numFmt w:val="lowerLetter"/>
+      <w:lvlText w:val="%8."/>
+      <w:lvlJc w:val="left"/>
+      <w:pPr>
+        <w:tabs>
+          <w:tab w:val="num" w:pos="6120"/>
+        </w:tabs>
+        <w:ind w:left="6120" w:hanging="360"/>
+      </w:pPr>
+    </w:lvl>
+    <w:lvl w:ilvl="8" w:tplc="0C0A001B" w:tentative="1">
+      <w:start w:val="1"/>
+      <w:numFmt w:val="lowerRoman"/>
+      <w:lvlText w:val="%9."/>
+      <w:lvlJc w:val="right"/>
+      <w:pPr>
+        <w:tabs>
+          <w:tab w:val="num" w:pos="6840"/>
+        </w:tabs>
+        <w:ind w:left="6840" w:hanging="180"/>
+      </w:pPr>
+    </w:lvl>
+  </w:abstractNum>
+  <w:abstractNum w:abstractNumId="31">
     <w:nsid w:val="5B2D2051"/>
     <w:multiLevelType w:val="singleLevel"/>
     <w:tmpl w:val="04090001"/>
@@ -10576,7 +11328,7 @@
       </w:rPr>
     </w:lvl>
   </w:abstractNum>
-  <w:abstractNum w:abstractNumId="29">
+  <w:abstractNum w:abstractNumId="32">
     <w:nsid w:val="66E94244"/>
     <w:multiLevelType w:val="singleLevel"/>
     <w:tmpl w:val="04090001"/>
@@ -10596,7 +11348,7 @@
       </w:rPr>
     </w:lvl>
   </w:abstractNum>
-  <w:abstractNum w:abstractNumId="30">
+  <w:abstractNum w:abstractNumId="33">
     <w:nsid w:val="6D2F7D46"/>
     <w:multiLevelType w:val="singleLevel"/>
     <w:tmpl w:val="04090001"/>
@@ -10616,7 +11368,7 @@
       </w:rPr>
     </w:lvl>
   </w:abstractNum>
-  <w:abstractNum w:abstractNumId="31">
+  <w:abstractNum w:abstractNumId="34">
     <w:nsid w:val="6F6B2ED8"/>
     <w:multiLevelType w:val="multilevel"/>
     <w:tmpl w:val="CE1A35A2"/>
@@ -10729,7 +11481,7 @@
       </w:pPr>
     </w:lvl>
   </w:abstractNum>
-  <w:abstractNum w:abstractNumId="32">
+  <w:abstractNum w:abstractNumId="35">
     <w:nsid w:val="7147134A"/>
     <w:multiLevelType w:val="multilevel"/>
     <w:tmpl w:val="0409001F"/>
@@ -10842,7 +11594,7 @@
       </w:pPr>
     </w:lvl>
   </w:abstractNum>
-  <w:abstractNum w:abstractNumId="33">
+  <w:abstractNum w:abstractNumId="36">
     <w:nsid w:val="71F21F2A"/>
     <w:multiLevelType w:val="singleLevel"/>
     <w:tmpl w:val="04090001"/>
@@ -10862,7 +11614,7 @@
       </w:rPr>
     </w:lvl>
   </w:abstractNum>
-  <w:abstractNum w:abstractNumId="34">
+  <w:abstractNum w:abstractNumId="37">
     <w:nsid w:val="743601FB"/>
     <w:multiLevelType w:val="singleLevel"/>
     <w:tmpl w:val="04090001"/>
@@ -10882,7 +11634,7 @@
       </w:rPr>
     </w:lvl>
   </w:abstractNum>
-  <w:abstractNum w:abstractNumId="35">
+  <w:abstractNum w:abstractNumId="38">
     <w:nsid w:val="756150CA"/>
     <w:multiLevelType w:val="singleLevel"/>
     <w:tmpl w:val="04090001"/>
@@ -10902,7 +11654,7 @@
       </w:rPr>
     </w:lvl>
   </w:abstractNum>
-  <w:abstractNum w:abstractNumId="36">
+  <w:abstractNum w:abstractNumId="39">
     <w:nsid w:val="78F10924"/>
     <w:multiLevelType w:val="hybridMultilevel"/>
     <w:tmpl w:val="06CE4C52"/>
@@ -11018,7 +11770,7 @@
       </w:pPr>
     </w:lvl>
   </w:abstractNum>
-  <w:abstractNum w:abstractNumId="37">
+  <w:abstractNum w:abstractNumId="40">
     <w:nsid w:val="7BE434D7"/>
     <w:multiLevelType w:val="singleLevel"/>
     <w:tmpl w:val="04090001"/>
@@ -11038,7 +11790,7 @@
       </w:rPr>
     </w:lvl>
   </w:abstractNum>
-  <w:abstractNum w:abstractNumId="38">
+  <w:abstractNum w:abstractNumId="41">
     <w:nsid w:val="7CF769E5"/>
     <w:multiLevelType w:val="hybridMultilevel"/>
     <w:tmpl w:val="A04646C8"/>
@@ -11173,7 +11925,7 @@
     </w:lvlOverride>
   </w:num>
   <w:num w:numId="3">
-    <w:abstractNumId w:val="32"/>
+    <w:abstractNumId w:val="35"/>
   </w:num>
   <w:num w:numId="4">
     <w:abstractNumId w:val="5"/>
@@ -11182,10 +11934,10 @@
     <w:abstractNumId w:val="9"/>
   </w:num>
   <w:num w:numId="6">
-    <w:abstractNumId w:val="26"/>
+    <w:abstractNumId w:val="28"/>
   </w:num>
   <w:num w:numId="7">
-    <w:abstractNumId w:val="31"/>
+    <w:abstractNumId w:val="34"/>
   </w:num>
   <w:num w:numId="8">
     <w:abstractNumId w:val="1"/>
@@ -11205,25 +11957,25 @@
     </w:lvlOverride>
   </w:num>
   <w:num w:numId="9">
-    <w:abstractNumId w:val="29"/>
+    <w:abstractNumId w:val="32"/>
   </w:num>
   <w:num w:numId="10">
-    <w:abstractNumId w:val="28"/>
+    <w:abstractNumId w:val="31"/>
   </w:num>
   <w:num w:numId="11">
     <w:abstractNumId w:val="3"/>
   </w:num>
   <w:num w:numId="12">
-    <w:abstractNumId w:val="19"/>
+    <w:abstractNumId w:val="20"/>
   </w:num>
   <w:num w:numId="13">
-    <w:abstractNumId w:val="37"/>
+    <w:abstractNumId w:val="40"/>
   </w:num>
   <w:num w:numId="14">
-    <w:abstractNumId w:val="25"/>
+    <w:abstractNumId w:val="27"/>
   </w:num>
   <w:num w:numId="15">
-    <w:abstractNumId w:val="23"/>
+    <w:abstractNumId w:val="25"/>
   </w:num>
   <w:num w:numId="16">
     <w:abstractNumId w:val="1"/>
@@ -11246,43 +11998,43 @@
     <w:abstractNumId w:val="2"/>
   </w:num>
   <w:num w:numId="18">
-    <w:abstractNumId w:val="35"/>
+    <w:abstractNumId w:val="38"/>
   </w:num>
   <w:num w:numId="19">
     <w:abstractNumId w:val="6"/>
   </w:num>
   <w:num w:numId="20">
-    <w:abstractNumId w:val="20"/>
+    <w:abstractNumId w:val="21"/>
   </w:num>
   <w:num w:numId="21">
-    <w:abstractNumId w:val="18"/>
+    <w:abstractNumId w:val="19"/>
   </w:num>
   <w:num w:numId="22">
-    <w:abstractNumId w:val="34"/>
+    <w:abstractNumId w:val="37"/>
   </w:num>
   <w:num w:numId="23">
-    <w:abstractNumId w:val="17"/>
+    <w:abstractNumId w:val="18"/>
   </w:num>
   <w:num w:numId="24">
     <w:abstractNumId w:val="11"/>
   </w:num>
   <w:num w:numId="25">
-    <w:abstractNumId w:val="33"/>
+    <w:abstractNumId w:val="36"/>
   </w:num>
   <w:num w:numId="26">
-    <w:abstractNumId w:val="22"/>
+    <w:abstractNumId w:val="24"/>
   </w:num>
   <w:num w:numId="27">
     <w:abstractNumId w:val="13"/>
   </w:num>
   <w:num w:numId="28">
-    <w:abstractNumId w:val="21"/>
+    <w:abstractNumId w:val="23"/>
   </w:num>
   <w:num w:numId="29">
     <w:abstractNumId w:val="15"/>
   </w:num>
   <w:num w:numId="30">
-    <w:abstractNumId w:val="30"/>
+    <w:abstractNumId w:val="33"/>
   </w:num>
   <w:num w:numId="31">
     <w:abstractNumId w:val="10"/>
@@ -11294,10 +12046,10 @@
     <w:abstractNumId w:val="7"/>
   </w:num>
   <w:num w:numId="34">
-    <w:abstractNumId w:val="27"/>
+    <w:abstractNumId w:val="29"/>
   </w:num>
   <w:num w:numId="35">
-    <w:abstractNumId w:val="38"/>
+    <w:abstractNumId w:val="41"/>
   </w:num>
   <w:num w:numId="36">
     <w:abstractNumId w:val="12"/>
@@ -11306,7 +12058,7 @@
     <w:abstractNumId w:val="16"/>
   </w:num>
   <w:num w:numId="38">
-    <w:abstractNumId w:val="36"/>
+    <w:abstractNumId w:val="39"/>
   </w:num>
   <w:num w:numId="39">
     <w:abstractNumId w:val="4"/>
@@ -11315,7 +12067,16 @@
     <w:abstractNumId w:val="14"/>
   </w:num>
   <w:num w:numId="41">
-    <w:abstractNumId w:val="24"/>
+    <w:abstractNumId w:val="26"/>
+  </w:num>
+  <w:num w:numId="42">
+    <w:abstractNumId w:val="22"/>
+  </w:num>
+  <w:num w:numId="43">
+    <w:abstractNumId w:val="30"/>
+  </w:num>
+  <w:num w:numId="44">
+    <w:abstractNumId w:val="17"/>
   </w:num>
 </w:numbering>
 </file>

</xml_diff>